<commit_message>
Punto base en el cual genero mis analizadores con mi ejecutable .bat
</commit_message>
<xml_diff>
--- a/Expresión regular.docx
+++ b/Expresión regular.docx
@@ -67,7 +67,25 @@
         <w:rPr>
           <w:color w:val="000000" w:themeColor="text1"/>
         </w:rPr>
-        <w:t>)</w:t>
+        <w:t xml:space="preserve">) </w:t>
+      </w:r>
+      <w:r>
+        <w:rPr>
+          <w:color w:val="000000" w:themeColor="text1"/>
+        </w:rPr>
+        <w:t xml:space="preserve">; </w:t>
+      </w:r>
+      <w:r>
+        <w:rPr>
+          <w:color w:val="000000" w:themeColor="text1"/>
+        </w:rPr>
+        <w:t>)*</w:t>
+      </w:r>
+      <w:r>
+        <w:rPr>
+          <w:color w:val="000000" w:themeColor="text1"/>
+        </w:rPr>
+        <w:t xml:space="preserve"> |</w:t>
       </w:r>
       <w:r>
         <w:rPr>
@@ -79,19 +97,13 @@
         <w:rPr>
           <w:color w:val="000000" w:themeColor="text1"/>
         </w:rPr>
-        <w:t xml:space="preserve">; </w:t>
-      </w:r>
-      <w:r>
-        <w:rPr>
-          <w:color w:val="000000" w:themeColor="text1"/>
-        </w:rPr>
-        <w:t>)*</w:t>
-      </w:r>
-      <w:r>
-        <w:rPr>
-          <w:color w:val="000000" w:themeColor="text1"/>
-        </w:rPr>
-        <w:t xml:space="preserve"> |</w:t>
+        <w:t>(E</w:t>
+      </w:r>
+      <w:r>
+        <w:rPr>
+          <w:color w:val="000000" w:themeColor="text1"/>
+        </w:rPr>
+        <w:t>xpresiones)*</w:t>
       </w:r>
       <w:r>
         <w:rPr>
@@ -103,374 +115,415 @@
         <w:rPr>
           <w:color w:val="000000" w:themeColor="text1"/>
         </w:rPr>
-        <w:t>(E</w:t>
-      </w:r>
-      <w:r>
-        <w:rPr>
-          <w:color w:val="000000" w:themeColor="text1"/>
-        </w:rPr>
-        <w:t>xpresiones)*</w:t>
-      </w:r>
-      <w:r>
-        <w:rPr>
-          <w:color w:val="000000" w:themeColor="text1"/>
-        </w:rPr>
         <w:t xml:space="preserve"> </w:t>
       </w:r>
       <w:r>
         <w:rPr>
           <w:color w:val="000000" w:themeColor="text1"/>
         </w:rPr>
+        <w:t xml:space="preserve">| </w:t>
+      </w:r>
+      <w:r>
+        <w:rPr>
+          <w:color w:val="000000" w:themeColor="text1"/>
+        </w:rPr>
+        <w:t>(</w:t>
+      </w:r>
+      <w:proofErr w:type="spellStart"/>
+      <w:r>
+        <w:rPr>
+          <w:color w:val="000000" w:themeColor="text1"/>
+        </w:rPr>
+        <w:t>Porcentajedoble</w:t>
+      </w:r>
+      <w:proofErr w:type="spellEnd"/>
+      <w:r>
+        <w:rPr>
+          <w:color w:val="000000" w:themeColor="text1"/>
+        </w:rPr>
+        <w:t>)+</w:t>
+      </w:r>
+      <w:r>
+        <w:rPr>
+          <w:color w:val="000000" w:themeColor="text1"/>
+        </w:rPr>
+        <w:t xml:space="preserve"> ({id}:Cadena;)*</w:t>
+      </w:r>
+      <w:r>
+        <w:rPr>
+          <w:color w:val="000000" w:themeColor="text1"/>
+        </w:rPr>
         <w:t xml:space="preserve"> </w:t>
       </w:r>
       <w:r>
         <w:rPr>
           <w:color w:val="000000" w:themeColor="text1"/>
         </w:rPr>
-        <w:t xml:space="preserve">| </w:t>
-      </w:r>
-      <w:r>
-        <w:rPr>
-          <w:color w:val="000000" w:themeColor="text1"/>
-        </w:rPr>
-        <w:t>(</w:t>
-      </w:r>
-      <w:proofErr w:type="spellStart"/>
-      <w:r>
-        <w:rPr>
-          <w:color w:val="000000" w:themeColor="text1"/>
-        </w:rPr>
+        <w:t>}</w:t>
+      </w:r>
+    </w:p>
+    <w:p>
+      <w:pPr>
+        <w:spacing w:line="276" w:lineRule="auto"/>
+        <w:rPr>
+          <w:b/>
+        </w:rPr>
+      </w:pPr>
+      <w:r>
+        <w:rPr>
+          <w:b/>
+        </w:rPr>
+        <w:t xml:space="preserve">Expresión regular </w:t>
+      </w:r>
+    </w:p>
+    <w:p>
+      <w:pPr>
+        <w:spacing w:line="276" w:lineRule="auto"/>
+      </w:pPr>
+      <w:proofErr w:type="spellStart"/>
+      <w:r>
+        <w:t>LeSinEspacio</w:t>
+      </w:r>
+      <w:proofErr w:type="spellEnd"/>
+      <w:r>
+        <w:t xml:space="preserve"> = [A_Z, </w:t>
+      </w:r>
+      <w:proofErr w:type="spellStart"/>
+      <w:r>
+        <w:t>a_z</w:t>
+      </w:r>
+      <w:proofErr w:type="spellEnd"/>
+      <w:r>
+        <w:t>]</w:t>
+      </w:r>
+    </w:p>
+    <w:p>
+      <w:pPr>
+        <w:spacing w:line="276" w:lineRule="auto"/>
+      </w:pPr>
+      <w:r>
+        <w:t xml:space="preserve">Le = [A_Z, </w:t>
+      </w:r>
+      <w:proofErr w:type="spellStart"/>
+      <w:r>
+        <w:t>a_z</w:t>
+      </w:r>
+      <w:proofErr w:type="spellEnd"/>
+      <w:r>
+        <w:t>, _]</w:t>
+      </w:r>
+    </w:p>
+    <w:p>
+      <w:pPr>
+        <w:spacing w:line="276" w:lineRule="auto"/>
+        <w:rPr>
+          <w:lang w:val="en-US"/>
+        </w:rPr>
+      </w:pPr>
+      <w:proofErr w:type="spellStart"/>
+      <w:r>
+        <w:rPr>
+          <w:lang w:val="en-US"/>
+        </w:rPr>
+        <w:t>LeT</w:t>
+      </w:r>
+      <w:proofErr w:type="spellEnd"/>
+      <w:r>
+        <w:rPr>
+          <w:lang w:val="en-US"/>
+        </w:rPr>
+        <w:t xml:space="preserve"> = [^\n</w:t>
+      </w:r>
+      <w:r>
+        <w:rPr>
+          <w:lang w:val="en-US"/>
+        </w:rPr>
+        <w:t>^</w:t>
+      </w:r>
+      <w:r>
+        <w:rPr>
+          <w:lang w:val="en-US"/>
+        </w:rPr>
+        <w:t>\’</w:t>
+      </w:r>
+      <w:r>
+        <w:rPr>
+          <w:lang w:val="en-US"/>
+        </w:rPr>
+        <w:t>^</w:t>
+      </w:r>
+      <w:r>
+        <w:rPr>
+          <w:lang w:val="en-US"/>
+        </w:rPr>
+        <w:t>\”</w:t>
+      </w:r>
+      <w:r>
+        <w:rPr>
+          <w:lang w:val="en-US"/>
+        </w:rPr>
+        <w:t>]</w:t>
+      </w:r>
+    </w:p>
+    <w:p>
+      <w:pPr>
+        <w:spacing w:line="276" w:lineRule="auto"/>
+        <w:rPr>
+          <w:lang w:val="en-US"/>
+        </w:rPr>
+      </w:pPr>
+      <w:proofErr w:type="spellStart"/>
+      <w:r>
+        <w:rPr>
+          <w:lang w:val="en-US"/>
+        </w:rPr>
+        <w:t>Especiales</w:t>
+      </w:r>
+      <w:proofErr w:type="spellEnd"/>
+      <w:r>
+        <w:rPr>
+          <w:lang w:val="en-US"/>
+        </w:rPr>
+        <w:t xml:space="preserve"> = [</w:t>
+      </w:r>
+      <w:r>
+        <w:rPr>
+          <w:lang w:val="en-US"/>
+        </w:rPr>
+        <w:t>\n, \’, \”</w:t>
+      </w:r>
+      <w:r>
+        <w:rPr>
+          <w:lang w:val="en-US"/>
+        </w:rPr>
+        <w:t>]</w:t>
+      </w:r>
+    </w:p>
+    <w:p>
+      <w:pPr>
+        <w:rPr>
+          <w:lang w:val="en-US"/>
+        </w:rPr>
+      </w:pPr>
+      <w:r>
+        <w:rPr>
+          <w:lang w:val="en-US"/>
+        </w:rPr>
+        <w:t xml:space="preserve">Let = [A_Z, </w:t>
+      </w:r>
+      <w:proofErr w:type="spellStart"/>
+      <w:r>
+        <w:rPr>
+          <w:lang w:val="en-US"/>
+        </w:rPr>
+        <w:t>a_</w:t>
+      </w:r>
+      <w:proofErr w:type="gramStart"/>
+      <w:r>
+        <w:rPr>
+          <w:lang w:val="en-US"/>
+        </w:rPr>
+        <w:t>z</w:t>
+      </w:r>
+      <w:proofErr w:type="spellEnd"/>
+      <w:r>
+        <w:rPr>
+          <w:lang w:val="en-US"/>
+        </w:rPr>
+        <w:t>,\</w:t>
+      </w:r>
+      <w:proofErr w:type="gramEnd"/>
+      <w:r>
+        <w:rPr>
+          <w:lang w:val="en-US"/>
+        </w:rPr>
+        <w:t>t, _]</w:t>
+      </w:r>
+    </w:p>
+    <w:p>
+      <w:pPr>
+        <w:rPr>
+          <w:lang w:val="en-US"/>
+        </w:rPr>
+      </w:pPr>
+      <w:r>
+        <w:rPr>
+          <w:lang w:val="en-US"/>
+        </w:rPr>
+        <w:t>Lett</w:t>
+      </w:r>
+      <w:r>
+        <w:rPr>
+          <w:lang w:val="en-US"/>
+        </w:rPr>
+        <w:t xml:space="preserve"> = [A_Z, </w:t>
+      </w:r>
+      <w:proofErr w:type="spellStart"/>
+      <w:r>
+        <w:rPr>
+          <w:lang w:val="en-US"/>
+        </w:rPr>
+        <w:t>a_z</w:t>
+      </w:r>
+      <w:proofErr w:type="spellEnd"/>
+      <w:r>
+        <w:rPr>
+          <w:lang w:val="en-US"/>
+        </w:rPr>
+        <w:t>, \n, \t, \r</w:t>
+      </w:r>
+      <w:r>
+        <w:rPr>
+          <w:lang w:val="en-US"/>
+        </w:rPr>
+        <w:t>, _</w:t>
+      </w:r>
+      <w:r>
+        <w:rPr>
+          <w:lang w:val="en-US"/>
+        </w:rPr>
+        <w:t>]</w:t>
+      </w:r>
+    </w:p>
+    <w:p>
+      <w:pPr>
+        <w:spacing w:line="276" w:lineRule="auto"/>
+      </w:pPr>
+      <w:proofErr w:type="spellStart"/>
+      <w:r>
+        <w:t>Di</w:t>
+      </w:r>
+      <w:r>
+        <w:t>g</w:t>
+      </w:r>
+      <w:proofErr w:type="spellEnd"/>
+      <w:r>
+        <w:t xml:space="preserve"> </w:t>
+      </w:r>
+      <w:r>
+        <w:t>= [0_9]</w:t>
+      </w:r>
+    </w:p>
+    <w:p>
+      <w:pPr>
+        <w:spacing w:line="276" w:lineRule="auto"/>
+      </w:pPr>
+      <w:r>
+        <w:t>ID</w:t>
+      </w:r>
+      <w:r>
+        <w:t xml:space="preserve"> = Le+</w:t>
+      </w:r>
+    </w:p>
+    <w:p>
+      <w:pPr>
+        <w:spacing w:line="276" w:lineRule="auto"/>
+      </w:pPr>
+      <w:r>
+        <w:t xml:space="preserve">Cadena </w:t>
+      </w:r>
+      <w:r>
+        <w:t>= “</w:t>
+      </w:r>
+      <w:proofErr w:type="spellStart"/>
+      <w:r>
+        <w:t>LeT</w:t>
+      </w:r>
+      <w:proofErr w:type="spellEnd"/>
+      <w:r>
+        <w:t>+</w:t>
+      </w:r>
+      <w:r>
+        <w:t>”</w:t>
+      </w:r>
+      <w:r>
+        <w:t xml:space="preserve"> </w:t>
+      </w:r>
+    </w:p>
+    <w:p>
+      <w:pPr>
+        <w:spacing w:line="276" w:lineRule="auto"/>
+      </w:pPr>
+      <w:r>
+        <w:t>Sim = [</w:t>
+      </w:r>
+      <w:proofErr w:type="gramStart"/>
+      <w:r>
+        <w:t>:</w:t>
+      </w:r>
+      <w:r>
+        <w:t xml:space="preserve"> ,</w:t>
+      </w:r>
+      <w:proofErr w:type="gramEnd"/>
+      <w:r>
+        <w:t xml:space="preserve">  ;</w:t>
+      </w:r>
+      <w:r>
+        <w:t xml:space="preserve"> ,</w:t>
+      </w:r>
+      <w:r>
+        <w:t xml:space="preserve">  - &gt;</w:t>
+      </w:r>
+      <w:r>
+        <w:t>,</w:t>
+      </w:r>
+      <w:r>
+        <w:t xml:space="preserve"> {</w:t>
+      </w:r>
+      <w:r>
+        <w:t>,</w:t>
+      </w:r>
+      <w:r>
+        <w:t xml:space="preserve"> }</w:t>
+      </w:r>
+      <w:r>
+        <w:t>, ~</w:t>
+      </w:r>
+      <w:r>
+        <w:t>, ., |, *, +, ?</w:t>
+      </w:r>
+      <w:r>
+        <w:t>]</w:t>
+      </w:r>
+    </w:p>
+    <w:p>
+      <w:pPr>
+        <w:spacing w:line="276" w:lineRule="auto"/>
+      </w:pPr>
+      <w:proofErr w:type="spellStart"/>
+      <w:r>
         <w:t>Porcentajedoble</w:t>
       </w:r>
       <w:proofErr w:type="spellEnd"/>
       <w:r>
-        <w:rPr>
-          <w:color w:val="000000" w:themeColor="text1"/>
-        </w:rPr>
-        <w:t>)+</w:t>
-      </w:r>
-      <w:r>
-        <w:rPr>
-          <w:color w:val="000000" w:themeColor="text1"/>
-        </w:rPr>
-        <w:t xml:space="preserve"> ({id}:Cadena;)*</w:t>
-      </w:r>
-      <w:r>
-        <w:rPr>
-          <w:color w:val="000000" w:themeColor="text1"/>
-        </w:rPr>
-        <w:t xml:space="preserve"> </w:t>
-      </w:r>
-      <w:r>
-        <w:rPr>
-          <w:color w:val="000000" w:themeColor="text1"/>
-        </w:rPr>
-        <w:t>}</w:t>
-      </w:r>
-    </w:p>
-    <w:p>
-      <w:pPr>
-        <w:spacing w:line="276" w:lineRule="auto"/>
-        <w:rPr>
-          <w:b/>
-        </w:rPr>
-      </w:pPr>
-      <w:r>
-        <w:rPr>
-          <w:b/>
-        </w:rPr>
-        <w:t xml:space="preserve">Expresión regular </w:t>
-      </w:r>
-    </w:p>
-    <w:p>
-      <w:pPr>
-        <w:spacing w:line="276" w:lineRule="auto"/>
-      </w:pPr>
-      <w:proofErr w:type="spellStart"/>
-      <w:r>
-        <w:t>LeSinEspacio</w:t>
-      </w:r>
-      <w:proofErr w:type="spellEnd"/>
-      <w:r>
-        <w:t xml:space="preserve"> = [A_Z, </w:t>
-      </w:r>
-      <w:proofErr w:type="spellStart"/>
-      <w:r>
-        <w:t>a_z</w:t>
-      </w:r>
-      <w:proofErr w:type="spellEnd"/>
-      <w:r>
-        <w:t>]</w:t>
-      </w:r>
-    </w:p>
-    <w:p>
-      <w:pPr>
-        <w:spacing w:line="276" w:lineRule="auto"/>
-      </w:pPr>
-      <w:r>
-        <w:t xml:space="preserve">Le = [A_Z, </w:t>
-      </w:r>
-      <w:proofErr w:type="spellStart"/>
-      <w:r>
-        <w:t>a_z</w:t>
-      </w:r>
-      <w:proofErr w:type="spellEnd"/>
-      <w:r>
-        <w:t>, _]</w:t>
-      </w:r>
-    </w:p>
-    <w:p>
-      <w:pPr>
-        <w:spacing w:line="276" w:lineRule="auto"/>
-      </w:pPr>
-      <w:proofErr w:type="spellStart"/>
-      <w:r>
-        <w:t>LeT</w:t>
-      </w:r>
-      <w:proofErr w:type="spellEnd"/>
-      <w:r>
-        <w:t xml:space="preserve"> = [A_Z, </w:t>
-      </w:r>
-      <w:proofErr w:type="spellStart"/>
-      <w:r>
-        <w:t>a_z</w:t>
-      </w:r>
-      <w:proofErr w:type="spellEnd"/>
-      <w:r>
-        <w:t>, 0_9, _, \n, \’, \</w:t>
+        <w:t xml:space="preserve"> = %%</w:t>
+      </w:r>
+    </w:p>
+    <w:p>
+      <w:pPr>
+        <w:spacing w:line="276" w:lineRule="auto"/>
+      </w:pPr>
+      <w:r>
+        <w:t xml:space="preserve">SChars = </w:t>
+      </w:r>
+      <w:r>
+        <w:t xml:space="preserve">[ _ - @] </w:t>
       </w:r>
       <w:proofErr w:type="gramStart"/>
       <w:r>
-        <w:t>”</w:t>
-      </w:r>
-      <w:r>
-        <w:t xml:space="preserve"> </w:t>
-      </w:r>
-      <w:r>
-        <w:t>]</w:t>
+        <w:t>( [</w:t>
       </w:r>
       <w:proofErr w:type="gramEnd"/>
-    </w:p>
-    <w:p>
-      <w:pPr>
-        <w:rPr>
-          <w:lang w:val="en-US"/>
-        </w:rPr>
-      </w:pPr>
-      <w:r>
-        <w:rPr>
-          <w:lang w:val="en-US"/>
-        </w:rPr>
-        <w:t xml:space="preserve">Let = [A_Z, </w:t>
-      </w:r>
-      <w:proofErr w:type="spellStart"/>
-      <w:r>
-        <w:rPr>
-          <w:lang w:val="en-US"/>
-        </w:rPr>
-        <w:t>a_</w:t>
-      </w:r>
-      <w:proofErr w:type="gramStart"/>
-      <w:r>
-        <w:rPr>
-          <w:lang w:val="en-US"/>
-        </w:rPr>
-        <w:t>z</w:t>
-      </w:r>
-      <w:proofErr w:type="spellEnd"/>
-      <w:r>
-        <w:rPr>
-          <w:lang w:val="en-US"/>
-        </w:rPr>
-        <w:t>,\</w:t>
-      </w:r>
-      <w:proofErr w:type="gramEnd"/>
-      <w:r>
-        <w:rPr>
-          <w:lang w:val="en-US"/>
-        </w:rPr>
-        <w:t>t, _]</w:t>
-      </w:r>
-    </w:p>
-    <w:p>
-      <w:pPr>
-        <w:rPr>
-          <w:lang w:val="en-US"/>
-        </w:rPr>
-      </w:pPr>
-      <w:r>
-        <w:rPr>
-          <w:lang w:val="en-US"/>
-        </w:rPr>
-        <w:t>Lett</w:t>
-      </w:r>
-      <w:r>
-        <w:rPr>
-          <w:lang w:val="en-US"/>
-        </w:rPr>
-        <w:t xml:space="preserve"> = [A_Z, </w:t>
-      </w:r>
-      <w:proofErr w:type="spellStart"/>
-      <w:r>
-        <w:rPr>
-          <w:lang w:val="en-US"/>
-        </w:rPr>
-        <w:t>a_z</w:t>
-      </w:r>
-      <w:proofErr w:type="spellEnd"/>
-      <w:r>
-        <w:rPr>
-          <w:lang w:val="en-US"/>
-        </w:rPr>
-        <w:t>, \n, \t, \r</w:t>
-      </w:r>
-      <w:r>
-        <w:rPr>
-          <w:lang w:val="en-US"/>
-        </w:rPr>
-        <w:t>, _</w:t>
-      </w:r>
-      <w:r>
-        <w:rPr>
-          <w:lang w:val="en-US"/>
-        </w:rPr>
-        <w:t>]</w:t>
-      </w:r>
-    </w:p>
-    <w:p>
-      <w:pPr>
-        <w:spacing w:line="276" w:lineRule="auto"/>
-      </w:pPr>
-      <w:proofErr w:type="spellStart"/>
-      <w:r>
-        <w:t>Di</w:t>
-      </w:r>
-      <w:r>
-        <w:t>g</w:t>
-      </w:r>
-      <w:proofErr w:type="spellEnd"/>
-      <w:r>
-        <w:t xml:space="preserve"> </w:t>
-      </w:r>
-      <w:r>
-        <w:t>= [0_9]</w:t>
-      </w:r>
-    </w:p>
-    <w:p>
-      <w:pPr>
-        <w:spacing w:line="276" w:lineRule="auto"/>
-      </w:pPr>
-      <w:r>
-        <w:t>ID</w:t>
-      </w:r>
-      <w:r>
-        <w:t xml:space="preserve"> = Le+</w:t>
-      </w:r>
-    </w:p>
-    <w:p>
-      <w:pPr>
-        <w:spacing w:line="276" w:lineRule="auto"/>
-      </w:pPr>
-      <w:r>
-        <w:t xml:space="preserve">Cadena </w:t>
-      </w:r>
-      <w:r>
-        <w:t>= “</w:t>
-      </w:r>
-      <w:proofErr w:type="spellStart"/>
-      <w:r>
-        <w:t>LeT</w:t>
-      </w:r>
-      <w:proofErr w:type="spellEnd"/>
-      <w:r>
-        <w:t>+</w:t>
-      </w:r>
-      <w:r>
-        <w:t>”</w:t>
-      </w:r>
-      <w:r>
-        <w:t xml:space="preserve"> </w:t>
-      </w:r>
-    </w:p>
-    <w:p>
-      <w:pPr>
-        <w:spacing w:line="276" w:lineRule="auto"/>
-      </w:pPr>
-      <w:r>
-        <w:t>Sim = [</w:t>
-      </w:r>
-      <w:proofErr w:type="gramStart"/>
-      <w:r>
-        <w:t>:</w:t>
-      </w:r>
-      <w:r>
-        <w:t xml:space="preserve"> ,</w:t>
-      </w:r>
-      <w:proofErr w:type="gramEnd"/>
-      <w:r>
-        <w:t xml:space="preserve">  ;</w:t>
-      </w:r>
-      <w:r>
-        <w:t xml:space="preserve"> ,</w:t>
-      </w:r>
-      <w:r>
-        <w:t xml:space="preserve">  - &gt;</w:t>
-      </w:r>
-      <w:r>
-        <w:t>,</w:t>
-      </w:r>
-      <w:r>
-        <w:t xml:space="preserve"> {</w:t>
-      </w:r>
-      <w:r>
-        <w:t>,</w:t>
-      </w:r>
-      <w:r>
-        <w:t xml:space="preserve"> }</w:t>
-      </w:r>
-      <w:r>
-        <w:t>, ~</w:t>
-      </w:r>
-      <w:r>
-        <w:t xml:space="preserve">, </w:t>
-      </w:r>
-      <w:r>
-        <w:t>., |, *, +, ?</w:t>
-      </w:r>
-      <w:r>
-        <w:t>]</w:t>
-      </w:r>
-    </w:p>
-    <w:p>
-      <w:pPr>
-        <w:spacing w:line="276" w:lineRule="auto"/>
-      </w:pPr>
-      <w:proofErr w:type="spellStart"/>
-      <w:r>
-        <w:t>Porcentajedoble</w:t>
-      </w:r>
-      <w:proofErr w:type="spellEnd"/>
-      <w:r>
-        <w:t xml:space="preserve"> = %%</w:t>
-      </w:r>
-    </w:p>
-    <w:p>
-      <w:pPr>
-        <w:spacing w:line="276" w:lineRule="auto"/>
-      </w:pPr>
-      <w:r>
-        <w:t xml:space="preserve">SChars = </w:t>
-      </w:r>
-      <w:r>
-        <w:t xml:space="preserve">[ _ - @] </w:t>
-      </w:r>
-      <w:proofErr w:type="gramStart"/>
-      <w:r>
-        <w:t>( [</w:t>
-      </w:r>
-      <w:proofErr w:type="gramEnd"/>
       <w:r>
         <w:t xml:space="preserve"> - `) [ { - } ]</w:t>
+      </w:r>
+    </w:p>
+    <w:p>
+      <w:pPr>
+        <w:spacing w:line="276" w:lineRule="auto"/>
+      </w:pPr>
+      <w:r>
+        <w:t xml:space="preserve">Espacios = [ _, \ </w:t>
       </w:r>
     </w:p>
     <w:p>
@@ -493,6 +546,9 @@
     <w:p>
       <w:pPr>
         <w:spacing w:line="276" w:lineRule="auto"/>
+        <w:rPr>
+          <w:lang w:val="en-US"/>
+        </w:rPr>
       </w:pPr>
       <w:r>
         <w:rPr>
@@ -537,45 +593,64 @@
       <w:r>
         <w:t>)+</w:t>
       </w:r>
+      <w:r>
+        <w:t xml:space="preserve"> | &lt;! </w:t>
+      </w:r>
+      <w:r>
+        <w:rPr>
+          <w:lang w:val="en-US"/>
+        </w:rPr>
+        <w:t>(Lett)</w:t>
+      </w:r>
+      <w:proofErr w:type="gramStart"/>
+      <w:r>
+        <w:rPr>
+          <w:lang w:val="en-US"/>
+        </w:rPr>
+        <w:t>* !</w:t>
+      </w:r>
+      <w:proofErr w:type="gramEnd"/>
+      <w:r>
+        <w:rPr>
+          <w:lang w:val="en-US"/>
+        </w:rPr>
+        <w:t>&gt; | // Let \n</w:t>
+      </w:r>
+      <w:r>
+        <w:rPr>
+          <w:lang w:val="en-US"/>
+        </w:rPr>
+        <w:t xml:space="preserve"> </w:t>
+      </w:r>
+      <w:r>
+        <w:rPr>
+          <w:lang w:val="en-US"/>
+        </w:rPr>
+        <w:t xml:space="preserve">| </w:t>
+      </w:r>
+      <w:proofErr w:type="spellStart"/>
+      <w:r>
+        <w:rPr>
+          <w:lang w:val="en-US"/>
+        </w:rPr>
+        <w:t>Especiales</w:t>
+      </w:r>
+      <w:proofErr w:type="spellEnd"/>
+      <w:r>
+        <w:rPr>
+          <w:lang w:val="en-US"/>
+        </w:rPr>
+        <w:t xml:space="preserve">| </w:t>
+      </w:r>
+    </w:p>
+    <w:p>
+      <w:pPr>
+        <w:rPr>
+          <w:color w:val="000000" w:themeColor="text1"/>
+        </w:rPr>
+      </w:pPr>
       <w:bookmarkStart w:id="0" w:name="_GoBack"/>
       <w:bookmarkEnd w:id="0"/>
-      <w:r>
-        <w:t xml:space="preserve"> | &lt;! (</w:t>
-      </w:r>
-      <w:proofErr w:type="spellStart"/>
-      <w:r>
-        <w:t>Lett</w:t>
-      </w:r>
-      <w:proofErr w:type="spellEnd"/>
-      <w:r>
-        <w:t>)</w:t>
-      </w:r>
-      <w:proofErr w:type="gramStart"/>
-      <w:r>
-        <w:t>* !</w:t>
-      </w:r>
-      <w:proofErr w:type="gramEnd"/>
-      <w:r>
-        <w:t xml:space="preserve">&gt; | // </w:t>
-      </w:r>
-      <w:proofErr w:type="spellStart"/>
-      <w:r>
-        <w:t>Let</w:t>
-      </w:r>
-      <w:proofErr w:type="spellEnd"/>
-      <w:r>
-        <w:t xml:space="preserve"> \n</w:t>
-      </w:r>
-      <w:r>
-        <w:t xml:space="preserve"> </w:t>
-      </w:r>
-    </w:p>
-    <w:p>
-      <w:pPr>
-        <w:rPr>
-          <w:color w:val="000000" w:themeColor="text1"/>
-        </w:rPr>
-      </w:pPr>
     </w:p>
     <w:p>
       <w:pPr>
@@ -666,6 +741,20 @@
       <w:r>
         <w:t xml:space="preserve"> = %%</w:t>
       </w:r>
+    </w:p>
+    <w:p>
+      <w:pPr>
+        <w:rPr>
+          <w:color w:val="000000" w:themeColor="text1"/>
+        </w:rPr>
+      </w:pPr>
+    </w:p>
+    <w:p>
+      <w:pPr>
+        <w:rPr>
+          <w:color w:val="000000" w:themeColor="text1"/>
+        </w:rPr>
+      </w:pPr>
     </w:p>
     <w:p>
       <w:pPr>
@@ -1374,7 +1463,7 @@
 </file>
 
 <file path=customXml/itemProps1.xml><?xml version="1.0" encoding="utf-8"?>
-<ds:datastoreItem xmlns:ds="http://schemas.openxmlformats.org/officeDocument/2006/customXml" ds:itemID="{94FD5B8E-A0CB-4F79-83C6-0E770395471B}">
+<ds:datastoreItem xmlns:ds="http://schemas.openxmlformats.org/officeDocument/2006/customXml" ds:itemID="{F875E6D0-3C9E-4128-9C27-49FC402942C8}">
   <ds:schemaRefs>
     <ds:schemaRef ds:uri="http://schemas.openxmlformats.org/officeDocument/2006/bibliography"/>
   </ds:schemaRefs>

</xml_diff>